<commit_message>
Added Abstract to Research Document
</commit_message>
<xml_diff>
--- a/Documentation/SETU Code Lab Functional Specification.docx
+++ b/Documentation/SETU Code Lab Functional Specification.docx
@@ -174,7 +174,7 @@
           <w:rFonts w:eastAsiaTheme="minorHAnsi"/>
           <w:color w:val="auto"/>
         </w:rPr>
-        <w:t>[Date of Submission]</w:t>
+        <w:t>1/12/2025</w:t>
       </w:r>
     </w:p>
     <w:p>
@@ -251,7 +251,7 @@
           <w:r>
             <w:fldChar w:fldCharType="separate"/>
           </w:r>
-          <w:hyperlink w:anchor="_Toc210585344" w:history="1">
+          <w:hyperlink w:anchor="_Toc212383849" w:history="1">
             <w:r>
               <w:rPr>
                 <w:rStyle w:val="Hyperlink"/>
@@ -278,7 +278,7 @@
                 <w:noProof/>
                 <w:webHidden/>
               </w:rPr>
-              <w:instrText xml:space="preserve"> PAGEREF _Toc210585344 \h </w:instrText>
+              <w:instrText xml:space="preserve"> PAGEREF _Toc212383849 \h </w:instrText>
             </w:r>
             <w:r>
               <w:rPr>
@@ -323,7 +323,7 @@
               <w:lang w:eastAsia="en-IE"/>
             </w:rPr>
           </w:pPr>
-          <w:hyperlink w:anchor="_Toc210585345" w:history="1">
+          <w:hyperlink w:anchor="_Toc212383850" w:history="1">
             <w:r>
               <w:rPr>
                 <w:rStyle w:val="Hyperlink"/>
@@ -350,7 +350,7 @@
                 <w:noProof/>
                 <w:webHidden/>
               </w:rPr>
-              <w:instrText xml:space="preserve"> PAGEREF _Toc210585345 \h </w:instrText>
+              <w:instrText xml:space="preserve"> PAGEREF _Toc212383850 \h </w:instrText>
             </w:r>
             <w:r>
               <w:rPr>
@@ -395,7 +395,7 @@
               <w:lang w:eastAsia="en-IE"/>
             </w:rPr>
           </w:pPr>
-          <w:hyperlink w:anchor="_Toc210585346" w:history="1">
+          <w:hyperlink w:anchor="_Toc212383851" w:history="1">
             <w:r>
               <w:rPr>
                 <w:rStyle w:val="Hyperlink"/>
@@ -422,7 +422,7 @@
                 <w:noProof/>
                 <w:webHidden/>
               </w:rPr>
-              <w:instrText xml:space="preserve"> PAGEREF _Toc210585346 \h </w:instrText>
+              <w:instrText xml:space="preserve"> PAGEREF _Toc212383851 \h </w:instrText>
             </w:r>
             <w:r>
               <w:rPr>
@@ -467,7 +467,7 @@
               <w:lang w:eastAsia="en-IE"/>
             </w:rPr>
           </w:pPr>
-          <w:hyperlink w:anchor="_Toc210585347" w:history="1">
+          <w:hyperlink w:anchor="_Toc212383852" w:history="1">
             <w:r>
               <w:rPr>
                 <w:rStyle w:val="Hyperlink"/>
@@ -494,7 +494,7 @@
                 <w:noProof/>
                 <w:webHidden/>
               </w:rPr>
-              <w:instrText xml:space="preserve"> PAGEREF _Toc210585347 \h </w:instrText>
+              <w:instrText xml:space="preserve"> PAGEREF _Toc212383852 \h </w:instrText>
             </w:r>
             <w:r>
               <w:rPr>
@@ -539,7 +539,7 @@
               <w:lang w:eastAsia="en-IE"/>
             </w:rPr>
           </w:pPr>
-          <w:hyperlink w:anchor="_Toc210585348" w:history="1">
+          <w:hyperlink w:anchor="_Toc212383853" w:history="1">
             <w:r>
               <w:rPr>
                 <w:rStyle w:val="Hyperlink"/>
@@ -566,7 +566,7 @@
                 <w:noProof/>
                 <w:webHidden/>
               </w:rPr>
-              <w:instrText xml:space="preserve"> PAGEREF _Toc210585348 \h </w:instrText>
+              <w:instrText xml:space="preserve"> PAGEREF _Toc212383853 \h </w:instrText>
             </w:r>
             <w:r>
               <w:rPr>
@@ -611,7 +611,7 @@
               <w:lang w:eastAsia="en-IE"/>
             </w:rPr>
           </w:pPr>
-          <w:hyperlink w:anchor="_Toc210585349" w:history="1">
+          <w:hyperlink w:anchor="_Toc212383854" w:history="1">
             <w:r>
               <w:rPr>
                 <w:rStyle w:val="Hyperlink"/>
@@ -638,7 +638,7 @@
                 <w:noProof/>
                 <w:webHidden/>
               </w:rPr>
-              <w:instrText xml:space="preserve"> PAGEREF _Toc210585349 \h </w:instrText>
+              <w:instrText xml:space="preserve"> PAGEREF _Toc212383854 \h </w:instrText>
             </w:r>
             <w:r>
               <w:rPr>
@@ -683,7 +683,7 @@
               <w:lang w:eastAsia="en-IE"/>
             </w:rPr>
           </w:pPr>
-          <w:hyperlink w:anchor="_Toc210585350" w:history="1">
+          <w:hyperlink w:anchor="_Toc212383855" w:history="1">
             <w:r>
               <w:rPr>
                 <w:rStyle w:val="Hyperlink"/>
@@ -710,7 +710,7 @@
                 <w:noProof/>
                 <w:webHidden/>
               </w:rPr>
-              <w:instrText xml:space="preserve"> PAGEREF _Toc210585350 \h </w:instrText>
+              <w:instrText xml:space="preserve"> PAGEREF _Toc212383855 \h </w:instrText>
             </w:r>
             <w:r>
               <w:rPr>
@@ -755,7 +755,7 @@
               <w:lang w:eastAsia="en-IE"/>
             </w:rPr>
           </w:pPr>
-          <w:hyperlink w:anchor="_Toc210585351" w:history="1">
+          <w:hyperlink w:anchor="_Toc212383856" w:history="1">
             <w:r>
               <w:rPr>
                 <w:rStyle w:val="Hyperlink"/>
@@ -782,7 +782,7 @@
                 <w:noProof/>
                 <w:webHidden/>
               </w:rPr>
-              <w:instrText xml:space="preserve"> PAGEREF _Toc210585351 \h </w:instrText>
+              <w:instrText xml:space="preserve"> PAGEREF _Toc212383856 \h </w:instrText>
             </w:r>
             <w:r>
               <w:rPr>
@@ -827,7 +827,7 @@
               <w:lang w:eastAsia="en-IE"/>
             </w:rPr>
           </w:pPr>
-          <w:hyperlink w:anchor="_Toc210585352" w:history="1">
+          <w:hyperlink w:anchor="_Toc212383857" w:history="1">
             <w:r>
               <w:rPr>
                 <w:rStyle w:val="Hyperlink"/>
@@ -854,7 +854,7 @@
                 <w:noProof/>
                 <w:webHidden/>
               </w:rPr>
-              <w:instrText xml:space="preserve"> PAGEREF _Toc210585352 \h </w:instrText>
+              <w:instrText xml:space="preserve"> PAGEREF _Toc212383857 \h </w:instrText>
             </w:r>
             <w:r>
               <w:rPr>
@@ -899,7 +899,7 @@
               <w:lang w:eastAsia="en-IE"/>
             </w:rPr>
           </w:pPr>
-          <w:hyperlink w:anchor="_Toc210585353" w:history="1">
+          <w:hyperlink w:anchor="_Toc212383858" w:history="1">
             <w:r>
               <w:rPr>
                 <w:rStyle w:val="Hyperlink"/>
@@ -926,7 +926,7 @@
                 <w:noProof/>
                 <w:webHidden/>
               </w:rPr>
-              <w:instrText xml:space="preserve"> PAGEREF _Toc210585353 \h </w:instrText>
+              <w:instrText xml:space="preserve"> PAGEREF _Toc212383858 \h </w:instrText>
             </w:r>
             <w:r>
               <w:rPr>
@@ -971,7 +971,7 @@
               <w:lang w:eastAsia="en-IE"/>
             </w:rPr>
           </w:pPr>
-          <w:hyperlink w:anchor="_Toc210585354" w:history="1">
+          <w:hyperlink w:anchor="_Toc212383859" w:history="1">
             <w:r>
               <w:rPr>
                 <w:rStyle w:val="Hyperlink"/>
@@ -998,7 +998,7 @@
                 <w:noProof/>
                 <w:webHidden/>
               </w:rPr>
-              <w:instrText xml:space="preserve"> PAGEREF _Toc210585354 \h </w:instrText>
+              <w:instrText xml:space="preserve"> PAGEREF _Toc212383859 \h </w:instrText>
             </w:r>
             <w:r>
               <w:rPr>
@@ -1043,7 +1043,7 @@
               <w:lang w:eastAsia="en-IE"/>
             </w:rPr>
           </w:pPr>
-          <w:hyperlink w:anchor="_Toc210585355" w:history="1">
+          <w:hyperlink w:anchor="_Toc212383860" w:history="1">
             <w:r>
               <w:rPr>
                 <w:rStyle w:val="Hyperlink"/>
@@ -1070,7 +1070,7 @@
                 <w:noProof/>
                 <w:webHidden/>
               </w:rPr>
-              <w:instrText xml:space="preserve"> PAGEREF _Toc210585355 \h </w:instrText>
+              <w:instrText xml:space="preserve"> PAGEREF _Toc212383860 \h </w:instrText>
             </w:r>
             <w:r>
               <w:rPr>
@@ -1115,7 +1115,7 @@
               <w:lang w:eastAsia="en-IE"/>
             </w:rPr>
           </w:pPr>
-          <w:hyperlink w:anchor="_Toc210585356" w:history="1">
+          <w:hyperlink w:anchor="_Toc212383861" w:history="1">
             <w:r>
               <w:rPr>
                 <w:rStyle w:val="Hyperlink"/>
@@ -1142,7 +1142,7 @@
                 <w:noProof/>
                 <w:webHidden/>
               </w:rPr>
-              <w:instrText xml:space="preserve"> PAGEREF _Toc210585356 \h </w:instrText>
+              <w:instrText xml:space="preserve"> PAGEREF _Toc212383861 \h </w:instrText>
             </w:r>
             <w:r>
               <w:rPr>
@@ -1187,7 +1187,7 @@
               <w:lang w:eastAsia="en-IE"/>
             </w:rPr>
           </w:pPr>
-          <w:hyperlink w:anchor="_Toc210585357" w:history="1">
+          <w:hyperlink w:anchor="_Toc212383862" w:history="1">
             <w:r>
               <w:rPr>
                 <w:rStyle w:val="Hyperlink"/>
@@ -1214,7 +1214,7 @@
                 <w:noProof/>
                 <w:webHidden/>
               </w:rPr>
-              <w:instrText xml:space="preserve"> PAGEREF _Toc210585357 \h </w:instrText>
+              <w:instrText xml:space="preserve"> PAGEREF _Toc212383862 \h </w:instrText>
             </w:r>
             <w:r>
               <w:rPr>
@@ -1259,7 +1259,7 @@
               <w:lang w:eastAsia="en-IE"/>
             </w:rPr>
           </w:pPr>
-          <w:hyperlink w:anchor="_Toc210585358" w:history="1">
+          <w:hyperlink w:anchor="_Toc212383863" w:history="1">
             <w:r>
               <w:rPr>
                 <w:rStyle w:val="Hyperlink"/>
@@ -1286,7 +1286,7 @@
                 <w:noProof/>
                 <w:webHidden/>
               </w:rPr>
-              <w:instrText xml:space="preserve"> PAGEREF _Toc210585358 \h </w:instrText>
+              <w:instrText xml:space="preserve"> PAGEREF _Toc212383863 \h </w:instrText>
             </w:r>
             <w:r>
               <w:rPr>
@@ -1331,7 +1331,7 @@
               <w:lang w:eastAsia="en-IE"/>
             </w:rPr>
           </w:pPr>
-          <w:hyperlink w:anchor="_Toc210585359" w:history="1">
+          <w:hyperlink w:anchor="_Toc212383864" w:history="1">
             <w:r>
               <w:rPr>
                 <w:rStyle w:val="Hyperlink"/>
@@ -1358,7 +1358,7 @@
                 <w:noProof/>
                 <w:webHidden/>
               </w:rPr>
-              <w:instrText xml:space="preserve"> PAGEREF _Toc210585359 \h </w:instrText>
+              <w:instrText xml:space="preserve"> PAGEREF _Toc212383864 \h </w:instrText>
             </w:r>
             <w:r>
               <w:rPr>
@@ -1403,7 +1403,7 @@
               <w:lang w:eastAsia="en-IE"/>
             </w:rPr>
           </w:pPr>
-          <w:hyperlink w:anchor="_Toc210585360" w:history="1">
+          <w:hyperlink w:anchor="_Toc212383865" w:history="1">
             <w:r>
               <w:rPr>
                 <w:rStyle w:val="Hyperlink"/>
@@ -1430,7 +1430,7 @@
                 <w:noProof/>
                 <w:webHidden/>
               </w:rPr>
-              <w:instrText xml:space="preserve"> PAGEREF _Toc210585360 \h </w:instrText>
+              <w:instrText xml:space="preserve"> PAGEREF _Toc212383865 \h </w:instrText>
             </w:r>
             <w:r>
               <w:rPr>
@@ -1475,7 +1475,7 @@
               <w:lang w:eastAsia="en-IE"/>
             </w:rPr>
           </w:pPr>
-          <w:hyperlink w:anchor="_Toc210585361" w:history="1">
+          <w:hyperlink w:anchor="_Toc212383866" w:history="1">
             <w:r>
               <w:rPr>
                 <w:rStyle w:val="Hyperlink"/>
@@ -1502,7 +1502,7 @@
                 <w:noProof/>
                 <w:webHidden/>
               </w:rPr>
-              <w:instrText xml:space="preserve"> PAGEREF _Toc210585361 \h </w:instrText>
+              <w:instrText xml:space="preserve"> PAGEREF _Toc212383866 \h </w:instrText>
             </w:r>
             <w:r>
               <w:rPr>
@@ -1547,7 +1547,7 @@
               <w:lang w:eastAsia="en-IE"/>
             </w:rPr>
           </w:pPr>
-          <w:hyperlink w:anchor="_Toc210585362" w:history="1">
+          <w:hyperlink w:anchor="_Toc212383867" w:history="1">
             <w:r>
               <w:rPr>
                 <w:rStyle w:val="Hyperlink"/>
@@ -1574,7 +1574,7 @@
                 <w:noProof/>
                 <w:webHidden/>
               </w:rPr>
-              <w:instrText xml:space="preserve"> PAGEREF _Toc210585362 \h </w:instrText>
+              <w:instrText xml:space="preserve"> PAGEREF _Toc212383867 \h </w:instrText>
             </w:r>
             <w:r>
               <w:rPr>
@@ -1619,7 +1619,7 @@
               <w:lang w:eastAsia="en-IE"/>
             </w:rPr>
           </w:pPr>
-          <w:hyperlink w:anchor="_Toc210585363" w:history="1">
+          <w:hyperlink w:anchor="_Toc212383868" w:history="1">
             <w:r>
               <w:rPr>
                 <w:rStyle w:val="Hyperlink"/>
@@ -1646,7 +1646,7 @@
                 <w:noProof/>
                 <w:webHidden/>
               </w:rPr>
-              <w:instrText xml:space="preserve"> PAGEREF _Toc210585363 \h </w:instrText>
+              <w:instrText xml:space="preserve"> PAGEREF _Toc212383868 \h </w:instrText>
             </w:r>
             <w:r>
               <w:rPr>
@@ -1691,7 +1691,7 @@
               <w:lang w:eastAsia="en-IE"/>
             </w:rPr>
           </w:pPr>
-          <w:hyperlink w:anchor="_Toc210585364" w:history="1">
+          <w:hyperlink w:anchor="_Toc212383869" w:history="1">
             <w:r>
               <w:rPr>
                 <w:rStyle w:val="Hyperlink"/>
@@ -1718,7 +1718,7 @@
                 <w:noProof/>
                 <w:webHidden/>
               </w:rPr>
-              <w:instrText xml:space="preserve"> PAGEREF _Toc210585364 \h </w:instrText>
+              <w:instrText xml:space="preserve"> PAGEREF _Toc212383869 \h </w:instrText>
             </w:r>
             <w:r>
               <w:rPr>
@@ -1763,7 +1763,7 @@
               <w:lang w:eastAsia="en-IE"/>
             </w:rPr>
           </w:pPr>
-          <w:hyperlink w:anchor="_Toc210585365" w:history="1">
+          <w:hyperlink w:anchor="_Toc212383870" w:history="1">
             <w:r>
               <w:rPr>
                 <w:rStyle w:val="Hyperlink"/>
@@ -1790,7 +1790,7 @@
                 <w:noProof/>
                 <w:webHidden/>
               </w:rPr>
-              <w:instrText xml:space="preserve"> PAGEREF _Toc210585365 \h </w:instrText>
+              <w:instrText xml:space="preserve"> PAGEREF _Toc212383870 \h </w:instrText>
             </w:r>
             <w:r>
               <w:rPr>
@@ -1835,7 +1835,7 @@
               <w:lang w:eastAsia="en-IE"/>
             </w:rPr>
           </w:pPr>
-          <w:hyperlink w:anchor="_Toc210585366" w:history="1">
+          <w:hyperlink w:anchor="_Toc212383871" w:history="1">
             <w:r>
               <w:rPr>
                 <w:rStyle w:val="Hyperlink"/>
@@ -1862,7 +1862,7 @@
                 <w:noProof/>
                 <w:webHidden/>
               </w:rPr>
-              <w:instrText xml:space="preserve"> PAGEREF _Toc210585366 \h </w:instrText>
+              <w:instrText xml:space="preserve"> PAGEREF _Toc212383871 \h </w:instrText>
             </w:r>
             <w:r>
               <w:rPr>
@@ -1907,7 +1907,7 @@
               <w:lang w:eastAsia="en-IE"/>
             </w:rPr>
           </w:pPr>
-          <w:hyperlink w:anchor="_Toc210585367" w:history="1">
+          <w:hyperlink w:anchor="_Toc212383872" w:history="1">
             <w:r>
               <w:rPr>
                 <w:rStyle w:val="Hyperlink"/>
@@ -1934,7 +1934,7 @@
                 <w:noProof/>
                 <w:webHidden/>
               </w:rPr>
-              <w:instrText xml:space="preserve"> PAGEREF _Toc210585367 \h </w:instrText>
+              <w:instrText xml:space="preserve"> PAGEREF _Toc212383872 \h </w:instrText>
             </w:r>
             <w:r>
               <w:rPr>
@@ -1979,7 +1979,7 @@
               <w:lang w:eastAsia="en-IE"/>
             </w:rPr>
           </w:pPr>
-          <w:hyperlink w:anchor="_Toc210585368" w:history="1">
+          <w:hyperlink w:anchor="_Toc212383873" w:history="1">
             <w:r>
               <w:rPr>
                 <w:rStyle w:val="Hyperlink"/>
@@ -2006,7 +2006,7 @@
                 <w:noProof/>
                 <w:webHidden/>
               </w:rPr>
-              <w:instrText xml:space="preserve"> PAGEREF _Toc210585368 \h </w:instrText>
+              <w:instrText xml:space="preserve"> PAGEREF _Toc212383873 \h </w:instrText>
             </w:r>
             <w:r>
               <w:rPr>
@@ -2051,7 +2051,7 @@
               <w:lang w:eastAsia="en-IE"/>
             </w:rPr>
           </w:pPr>
-          <w:hyperlink w:anchor="_Toc210585369" w:history="1">
+          <w:hyperlink w:anchor="_Toc212383874" w:history="1">
             <w:r>
               <w:rPr>
                 <w:rStyle w:val="Hyperlink"/>
@@ -2078,7 +2078,7 @@
                 <w:noProof/>
                 <w:webHidden/>
               </w:rPr>
-              <w:instrText xml:space="preserve"> PAGEREF _Toc210585369 \h </w:instrText>
+              <w:instrText xml:space="preserve"> PAGEREF _Toc212383874 \h </w:instrText>
             </w:r>
             <w:r>
               <w:rPr>
@@ -2123,7 +2123,7 @@
               <w:lang w:eastAsia="en-IE"/>
             </w:rPr>
           </w:pPr>
-          <w:hyperlink w:anchor="_Toc210585370" w:history="1">
+          <w:hyperlink w:anchor="_Toc212383875" w:history="1">
             <w:r>
               <w:rPr>
                 <w:rStyle w:val="Hyperlink"/>
@@ -2150,7 +2150,7 @@
                 <w:noProof/>
                 <w:webHidden/>
               </w:rPr>
-              <w:instrText xml:space="preserve"> PAGEREF _Toc210585370 \h </w:instrText>
+              <w:instrText xml:space="preserve"> PAGEREF _Toc212383875 \h </w:instrText>
             </w:r>
             <w:r>
               <w:rPr>
@@ -2195,7 +2195,7 @@
               <w:lang w:eastAsia="en-IE"/>
             </w:rPr>
           </w:pPr>
-          <w:hyperlink w:anchor="_Toc210585371" w:history="1">
+          <w:hyperlink w:anchor="_Toc212383876" w:history="1">
             <w:r>
               <w:rPr>
                 <w:rStyle w:val="Hyperlink"/>
@@ -2222,7 +2222,7 @@
                 <w:noProof/>
                 <w:webHidden/>
               </w:rPr>
-              <w:instrText xml:space="preserve"> PAGEREF _Toc210585371 \h </w:instrText>
+              <w:instrText xml:space="preserve"> PAGEREF _Toc212383876 \h </w:instrText>
             </w:r>
             <w:r>
               <w:rPr>
@@ -2267,7 +2267,7 @@
               <w:lang w:eastAsia="en-IE"/>
             </w:rPr>
           </w:pPr>
-          <w:hyperlink w:anchor="_Toc210585372" w:history="1">
+          <w:hyperlink w:anchor="_Toc212383877" w:history="1">
             <w:r>
               <w:rPr>
                 <w:rStyle w:val="Hyperlink"/>
@@ -2294,7 +2294,7 @@
                 <w:noProof/>
                 <w:webHidden/>
               </w:rPr>
-              <w:instrText xml:space="preserve"> PAGEREF _Toc210585372 \h </w:instrText>
+              <w:instrText xml:space="preserve"> PAGEREF _Toc212383877 \h </w:instrText>
             </w:r>
             <w:r>
               <w:rPr>
@@ -2339,7 +2339,7 @@
               <w:lang w:eastAsia="en-IE"/>
             </w:rPr>
           </w:pPr>
-          <w:hyperlink w:anchor="_Toc210585373" w:history="1">
+          <w:hyperlink w:anchor="_Toc212383878" w:history="1">
             <w:r>
               <w:rPr>
                 <w:rStyle w:val="Hyperlink"/>
@@ -2366,7 +2366,7 @@
                 <w:noProof/>
                 <w:webHidden/>
               </w:rPr>
-              <w:instrText xml:space="preserve"> PAGEREF _Toc210585373 \h </w:instrText>
+              <w:instrText xml:space="preserve"> PAGEREF _Toc212383878 \h </w:instrText>
             </w:r>
             <w:r>
               <w:rPr>
@@ -2411,7 +2411,7 @@
               <w:lang w:eastAsia="en-IE"/>
             </w:rPr>
           </w:pPr>
-          <w:hyperlink w:anchor="_Toc210585374" w:history="1">
+          <w:hyperlink w:anchor="_Toc212383879" w:history="1">
             <w:r>
               <w:rPr>
                 <w:rStyle w:val="Hyperlink"/>
@@ -2438,7 +2438,7 @@
                 <w:noProof/>
                 <w:webHidden/>
               </w:rPr>
-              <w:instrText xml:space="preserve"> PAGEREF _Toc210585374 \h </w:instrText>
+              <w:instrText xml:space="preserve"> PAGEREF _Toc212383879 \h </w:instrText>
             </w:r>
             <w:r>
               <w:rPr>
@@ -2483,7 +2483,7 @@
               <w:lang w:eastAsia="en-IE"/>
             </w:rPr>
           </w:pPr>
-          <w:hyperlink w:anchor="_Toc210585375" w:history="1">
+          <w:hyperlink w:anchor="_Toc212383880" w:history="1">
             <w:r>
               <w:rPr>
                 <w:rStyle w:val="Hyperlink"/>
@@ -2510,7 +2510,7 @@
                 <w:noProof/>
                 <w:webHidden/>
               </w:rPr>
-              <w:instrText xml:space="preserve"> PAGEREF _Toc210585375 \h </w:instrText>
+              <w:instrText xml:space="preserve"> PAGEREF _Toc212383880 \h </w:instrText>
             </w:r>
             <w:r>
               <w:rPr>
@@ -2555,7 +2555,7 @@
               <w:lang w:eastAsia="en-IE"/>
             </w:rPr>
           </w:pPr>
-          <w:hyperlink w:anchor="_Toc210585376" w:history="1">
+          <w:hyperlink w:anchor="_Toc212383881" w:history="1">
             <w:r>
               <w:rPr>
                 <w:rStyle w:val="Hyperlink"/>
@@ -2582,7 +2582,7 @@
                 <w:noProof/>
                 <w:webHidden/>
               </w:rPr>
-              <w:instrText xml:space="preserve"> PAGEREF _Toc210585376 \h </w:instrText>
+              <w:instrText xml:space="preserve"> PAGEREF _Toc212383881 \h </w:instrText>
             </w:r>
             <w:r>
               <w:rPr>
@@ -2627,7 +2627,7 @@
               <w:lang w:eastAsia="en-IE"/>
             </w:rPr>
           </w:pPr>
-          <w:hyperlink w:anchor="_Toc210585377" w:history="1">
+          <w:hyperlink w:anchor="_Toc212383882" w:history="1">
             <w:r>
               <w:rPr>
                 <w:rStyle w:val="Hyperlink"/>
@@ -2654,7 +2654,7 @@
                 <w:noProof/>
                 <w:webHidden/>
               </w:rPr>
-              <w:instrText xml:space="preserve"> PAGEREF _Toc210585377 \h </w:instrText>
+              <w:instrText xml:space="preserve"> PAGEREF _Toc212383882 \h </w:instrText>
             </w:r>
             <w:r>
               <w:rPr>
@@ -2699,7 +2699,7 @@
               <w:lang w:eastAsia="en-IE"/>
             </w:rPr>
           </w:pPr>
-          <w:hyperlink w:anchor="_Toc210585378" w:history="1">
+          <w:hyperlink w:anchor="_Toc212383883" w:history="1">
             <w:r>
               <w:rPr>
                 <w:rStyle w:val="Hyperlink"/>
@@ -2726,7 +2726,7 @@
                 <w:noProof/>
                 <w:webHidden/>
               </w:rPr>
-              <w:instrText xml:space="preserve"> PAGEREF _Toc210585378 \h </w:instrText>
+              <w:instrText xml:space="preserve"> PAGEREF _Toc212383883 \h </w:instrText>
             </w:r>
             <w:r>
               <w:rPr>
@@ -2771,7 +2771,7 @@
               <w:lang w:eastAsia="en-IE"/>
             </w:rPr>
           </w:pPr>
-          <w:hyperlink w:anchor="_Toc210585379" w:history="1">
+          <w:hyperlink w:anchor="_Toc212383884" w:history="1">
             <w:r>
               <w:rPr>
                 <w:rStyle w:val="Hyperlink"/>
@@ -2798,7 +2798,7 @@
                 <w:noProof/>
                 <w:webHidden/>
               </w:rPr>
-              <w:instrText xml:space="preserve"> PAGEREF _Toc210585379 \h </w:instrText>
+              <w:instrText xml:space="preserve"> PAGEREF _Toc212383884 \h </w:instrText>
             </w:r>
             <w:r>
               <w:rPr>
@@ -2843,7 +2843,7 @@
               <w:lang w:eastAsia="en-IE"/>
             </w:rPr>
           </w:pPr>
-          <w:hyperlink w:anchor="_Toc210585380" w:history="1">
+          <w:hyperlink w:anchor="_Toc212383885" w:history="1">
             <w:r>
               <w:rPr>
                 <w:rStyle w:val="Hyperlink"/>
@@ -2870,7 +2870,7 @@
                 <w:noProof/>
                 <w:webHidden/>
               </w:rPr>
-              <w:instrText xml:space="preserve"> PAGEREF _Toc210585380 \h </w:instrText>
+              <w:instrText xml:space="preserve"> PAGEREF _Toc212383885 \h </w:instrText>
             </w:r>
             <w:r>
               <w:rPr>
@@ -2915,7 +2915,7 @@
               <w:lang w:eastAsia="en-IE"/>
             </w:rPr>
           </w:pPr>
-          <w:hyperlink w:anchor="_Toc210585381" w:history="1">
+          <w:hyperlink w:anchor="_Toc212383886" w:history="1">
             <w:r>
               <w:rPr>
                 <w:rStyle w:val="Hyperlink"/>
@@ -2942,7 +2942,7 @@
                 <w:noProof/>
                 <w:webHidden/>
               </w:rPr>
-              <w:instrText xml:space="preserve"> PAGEREF _Toc210585381 \h </w:instrText>
+              <w:instrText xml:space="preserve"> PAGEREF _Toc212383886 \h </w:instrText>
             </w:r>
             <w:r>
               <w:rPr>
@@ -2987,7 +2987,7 @@
               <w:lang w:eastAsia="en-IE"/>
             </w:rPr>
           </w:pPr>
-          <w:hyperlink w:anchor="_Toc210585382" w:history="1">
+          <w:hyperlink w:anchor="_Toc212383887" w:history="1">
             <w:r>
               <w:rPr>
                 <w:rStyle w:val="Hyperlink"/>
@@ -3014,7 +3014,7 @@
                 <w:noProof/>
                 <w:webHidden/>
               </w:rPr>
-              <w:instrText xml:space="preserve"> PAGEREF _Toc210585382 \h </w:instrText>
+              <w:instrText xml:space="preserve"> PAGEREF _Toc212383887 \h </w:instrText>
             </w:r>
             <w:r>
               <w:rPr>
@@ -3059,7 +3059,7 @@
               <w:lang w:eastAsia="en-IE"/>
             </w:rPr>
           </w:pPr>
-          <w:hyperlink w:anchor="_Toc210585383" w:history="1">
+          <w:hyperlink w:anchor="_Toc212383888" w:history="1">
             <w:r>
               <w:rPr>
                 <w:rStyle w:val="Hyperlink"/>
@@ -3086,7 +3086,7 @@
                 <w:noProof/>
                 <w:webHidden/>
               </w:rPr>
-              <w:instrText xml:space="preserve"> PAGEREF _Toc210585383 \h </w:instrText>
+              <w:instrText xml:space="preserve"> PAGEREF _Toc212383888 \h </w:instrText>
             </w:r>
             <w:r>
               <w:rPr>
@@ -3131,7 +3131,7 @@
               <w:lang w:eastAsia="en-IE"/>
             </w:rPr>
           </w:pPr>
-          <w:hyperlink w:anchor="_Toc210585384" w:history="1">
+          <w:hyperlink w:anchor="_Toc212383889" w:history="1">
             <w:r>
               <w:rPr>
                 <w:rStyle w:val="Hyperlink"/>
@@ -3158,7 +3158,7 @@
                 <w:noProof/>
                 <w:webHidden/>
               </w:rPr>
-              <w:instrText xml:space="preserve"> PAGEREF _Toc210585384 \h </w:instrText>
+              <w:instrText xml:space="preserve"> PAGEREF _Toc212383889 \h </w:instrText>
             </w:r>
             <w:r>
               <w:rPr>
@@ -3203,7 +3203,7 @@
               <w:lang w:eastAsia="en-IE"/>
             </w:rPr>
           </w:pPr>
-          <w:hyperlink w:anchor="_Toc210585385" w:history="1">
+          <w:hyperlink w:anchor="_Toc212383890" w:history="1">
             <w:r>
               <w:rPr>
                 <w:rStyle w:val="Hyperlink"/>
@@ -3230,7 +3230,7 @@
                 <w:noProof/>
                 <w:webHidden/>
               </w:rPr>
-              <w:instrText xml:space="preserve"> PAGEREF _Toc210585385 \h </w:instrText>
+              <w:instrText xml:space="preserve"> PAGEREF _Toc212383890 \h </w:instrText>
             </w:r>
             <w:r>
               <w:rPr>
@@ -3275,7 +3275,7 @@
               <w:lang w:eastAsia="en-IE"/>
             </w:rPr>
           </w:pPr>
-          <w:hyperlink w:anchor="_Toc210585386" w:history="1">
+          <w:hyperlink w:anchor="_Toc212383891" w:history="1">
             <w:r>
               <w:rPr>
                 <w:rStyle w:val="Hyperlink"/>
@@ -3302,7 +3302,7 @@
                 <w:noProof/>
                 <w:webHidden/>
               </w:rPr>
-              <w:instrText xml:space="preserve"> PAGEREF _Toc210585386 \h </w:instrText>
+              <w:instrText xml:space="preserve"> PAGEREF _Toc212383891 \h </w:instrText>
             </w:r>
             <w:r>
               <w:rPr>
@@ -3347,7 +3347,7 @@
               <w:lang w:eastAsia="en-IE"/>
             </w:rPr>
           </w:pPr>
-          <w:hyperlink w:anchor="_Toc210585387" w:history="1">
+          <w:hyperlink w:anchor="_Toc212383892" w:history="1">
             <w:r>
               <w:rPr>
                 <w:rStyle w:val="Hyperlink"/>
@@ -3374,7 +3374,7 @@
                 <w:noProof/>
                 <w:webHidden/>
               </w:rPr>
-              <w:instrText xml:space="preserve"> PAGEREF _Toc210585387 \h </w:instrText>
+              <w:instrText xml:space="preserve"> PAGEREF _Toc212383892 \h </w:instrText>
             </w:r>
             <w:r>
               <w:rPr>
@@ -3419,7 +3419,7 @@
               <w:lang w:eastAsia="en-IE"/>
             </w:rPr>
           </w:pPr>
-          <w:hyperlink w:anchor="_Toc210585388" w:history="1">
+          <w:hyperlink w:anchor="_Toc212383893" w:history="1">
             <w:r>
               <w:rPr>
                 <w:rStyle w:val="Hyperlink"/>
@@ -3446,7 +3446,7 @@
                 <w:noProof/>
                 <w:webHidden/>
               </w:rPr>
-              <w:instrText xml:space="preserve"> PAGEREF _Toc210585388 \h </w:instrText>
+              <w:instrText xml:space="preserve"> PAGEREF _Toc212383893 \h </w:instrText>
             </w:r>
             <w:r>
               <w:rPr>
@@ -3491,13 +3491,13 @@
               <w:lang w:eastAsia="en-IE"/>
             </w:rPr>
           </w:pPr>
-          <w:hyperlink w:anchor="_Toc210585389" w:history="1">
+          <w:hyperlink w:anchor="_Toc212383894" w:history="1">
             <w:r>
               <w:rPr>
                 <w:rStyle w:val="Hyperlink"/>
                 <w:noProof/>
               </w:rPr>
-              <w:t>References</w:t>
+              <w:t>Bibliography</w:t>
             </w:r>
             <w:r>
               <w:rPr>
@@ -3518,7 +3518,7 @@
                 <w:noProof/>
                 <w:webHidden/>
               </w:rPr>
-              <w:instrText xml:space="preserve"> PAGEREF _Toc210585389 \h </w:instrText>
+              <w:instrText xml:space="preserve"> PAGEREF _Toc212383894 \h </w:instrText>
             </w:r>
             <w:r>
               <w:rPr>
@@ -3595,7 +3595,7 @@
         </w:rPr>
       </w:pPr>
       <w:bookmarkStart w:id="0" w:name="_Toc209958176"/>
-      <w:bookmarkStart w:id="1" w:name="_Toc210585344"/>
+      <w:bookmarkStart w:id="1" w:name="_Toc212383849"/>
       <w:r>
         <w:rPr>
           <w:color w:val="auto"/>
@@ -3675,7 +3675,7 @@
         </w:rPr>
       </w:pPr>
       <w:bookmarkStart w:id="2" w:name="_Toc209958177"/>
-      <w:bookmarkStart w:id="3" w:name="_Toc210585345"/>
+      <w:bookmarkStart w:id="3" w:name="_Toc212383850"/>
       <w:r>
         <w:rPr>
           <w:color w:val="auto"/>
@@ -3769,7 +3769,7 @@
         </w:rPr>
       </w:pPr>
       <w:bookmarkStart w:id="4" w:name="_Toc209958178"/>
-      <w:bookmarkStart w:id="5" w:name="_Toc210585346"/>
+      <w:bookmarkStart w:id="5" w:name="_Toc212383851"/>
       <w:r>
         <w:rPr>
           <w:color w:val="auto"/>
@@ -3787,7 +3787,7 @@
         </w:rPr>
       </w:pPr>
       <w:bookmarkStart w:id="6" w:name="_Toc209958179"/>
-      <w:bookmarkStart w:id="7" w:name="_Toc210585347"/>
+      <w:bookmarkStart w:id="7" w:name="_Toc212383852"/>
       <w:r>
         <w:rPr>
           <w:color w:val="auto"/>
@@ -3805,7 +3805,7 @@
         </w:rPr>
       </w:pPr>
       <w:bookmarkStart w:id="8" w:name="_Toc209958180"/>
-      <w:bookmarkStart w:id="9" w:name="_Toc210585348"/>
+      <w:bookmarkStart w:id="9" w:name="_Toc212383853"/>
       <w:r>
         <w:rPr>
           <w:color w:val="auto"/>
@@ -3957,7 +3957,7 @@
         </w:rPr>
       </w:pPr>
       <w:bookmarkStart w:id="10" w:name="_Toc209958181"/>
-      <w:bookmarkStart w:id="11" w:name="_Toc210585349"/>
+      <w:bookmarkStart w:id="11" w:name="_Toc212383854"/>
       <w:r>
         <w:rPr>
           <w:color w:val="auto"/>
@@ -4011,7 +4011,7 @@
         </w:rPr>
       </w:pPr>
       <w:bookmarkStart w:id="12" w:name="_Toc209958182"/>
-      <w:bookmarkStart w:id="13" w:name="_Toc210585350"/>
+      <w:bookmarkStart w:id="13" w:name="_Toc212383855"/>
       <w:r>
         <w:rPr>
           <w:color w:val="auto"/>
@@ -4035,7 +4035,7 @@
           <w:color w:val="auto"/>
         </w:rPr>
       </w:pPr>
-      <w:bookmarkStart w:id="14" w:name="_Toc210585351"/>
+      <w:bookmarkStart w:id="14" w:name="_Toc212383856"/>
       <w:r>
         <w:rPr>
           <w:color w:val="auto"/>
@@ -4063,7 +4063,7 @@
           <w:color w:val="auto"/>
         </w:rPr>
       </w:pPr>
-      <w:bookmarkStart w:id="15" w:name="_Toc210585352"/>
+      <w:bookmarkStart w:id="15" w:name="_Toc212383857"/>
       <w:r>
         <w:rPr>
           <w:color w:val="auto"/>
@@ -4121,7 +4121,7 @@
           <w:color w:val="auto"/>
         </w:rPr>
       </w:pPr>
-      <w:bookmarkStart w:id="16" w:name="_Toc210585353"/>
+      <w:bookmarkStart w:id="16" w:name="_Toc212383858"/>
       <w:r>
         <w:rPr>
           <w:color w:val="auto"/>
@@ -4152,7 +4152,7 @@
           <w:color w:val="auto"/>
         </w:rPr>
       </w:pPr>
-      <w:bookmarkStart w:id="17" w:name="_Toc210585354"/>
+      <w:bookmarkStart w:id="17" w:name="_Toc212383859"/>
       <w:r>
         <w:rPr>
           <w:color w:val="auto"/>
@@ -4192,7 +4192,7 @@
           <w:color w:val="auto"/>
         </w:rPr>
       </w:pPr>
-      <w:bookmarkStart w:id="18" w:name="_Toc210585355"/>
+      <w:bookmarkStart w:id="18" w:name="_Toc212383860"/>
       <w:r>
         <w:rPr>
           <w:color w:val="auto"/>
@@ -4232,7 +4232,7 @@
           <w:color w:val="auto"/>
         </w:rPr>
       </w:pPr>
-      <w:bookmarkStart w:id="19" w:name="_Toc210585356"/>
+      <w:bookmarkStart w:id="19" w:name="_Toc212383861"/>
       <w:r>
         <w:rPr>
           <w:color w:val="auto"/>
@@ -4296,7 +4296,7 @@
           <w:color w:val="auto"/>
         </w:rPr>
       </w:pPr>
-      <w:bookmarkStart w:id="20" w:name="_Toc210585357"/>
+      <w:bookmarkStart w:id="20" w:name="_Toc212383862"/>
       <w:r>
         <w:rPr>
           <w:color w:val="auto"/>
@@ -4352,7 +4352,7 @@
           <w:color w:val="auto"/>
         </w:rPr>
       </w:pPr>
-      <w:bookmarkStart w:id="22" w:name="_Toc210585358"/>
+      <w:bookmarkStart w:id="22" w:name="_Toc212383863"/>
       <w:r>
         <w:rPr>
           <w:color w:val="auto"/>
@@ -4371,7 +4371,7 @@
         </w:rPr>
       </w:pPr>
       <w:bookmarkStart w:id="23" w:name="_Toc209958184"/>
-      <w:bookmarkStart w:id="24" w:name="_Toc210585359"/>
+      <w:bookmarkStart w:id="24" w:name="_Toc212383864"/>
       <w:r>
         <w:rPr>
           <w:color w:val="auto"/>
@@ -4480,11 +4480,9 @@
           <w:numId w:val="3"/>
         </w:numPr>
       </w:pPr>
-      <w:proofErr w:type="spellStart"/>
       <w:r>
         <w:t>CodeMirror</w:t>
       </w:r>
-      <w:proofErr w:type="spellEnd"/>
       <w:r>
         <w:t xml:space="preserve"> </w:t>
       </w:r>
@@ -4527,7 +4525,7 @@
         </w:rPr>
       </w:pPr>
       <w:bookmarkStart w:id="26" w:name="_Toc209958185"/>
-      <w:bookmarkStart w:id="27" w:name="_Toc210585360"/>
+      <w:bookmarkStart w:id="27" w:name="_Toc212383865"/>
       <w:r>
         <w:rPr>
           <w:color w:val="auto"/>
@@ -4644,7 +4642,7 @@
         </w:rPr>
       </w:pPr>
       <w:bookmarkStart w:id="28" w:name="_Toc209958186"/>
-      <w:bookmarkStart w:id="29" w:name="_Toc210585361"/>
+      <w:bookmarkStart w:id="29" w:name="_Toc212383866"/>
       <w:r>
         <w:rPr>
           <w:color w:val="auto"/>
@@ -6316,7 +6314,7 @@
           <w:color w:val="auto"/>
         </w:rPr>
       </w:pPr>
-      <w:bookmarkStart w:id="30" w:name="_Toc210585362"/>
+      <w:bookmarkStart w:id="30" w:name="_Toc212383867"/>
       <w:r>
         <w:rPr>
           <w:color w:val="auto"/>
@@ -6334,7 +6332,7 @@
           <w:color w:val="auto"/>
         </w:rPr>
       </w:pPr>
-      <w:bookmarkStart w:id="31" w:name="_Toc210585363"/>
+      <w:bookmarkStart w:id="31" w:name="_Toc212383868"/>
       <w:r>
         <w:rPr>
           <w:color w:val="auto"/>
@@ -6418,7 +6416,7 @@
           <w:color w:val="auto"/>
         </w:rPr>
       </w:pPr>
-      <w:bookmarkStart w:id="32" w:name="_Toc210585364"/>
+      <w:bookmarkStart w:id="32" w:name="_Toc212383869"/>
       <w:r>
         <w:rPr>
           <w:color w:val="auto"/>
@@ -6436,7 +6434,7 @@
           <w:color w:val="auto"/>
         </w:rPr>
       </w:pPr>
-      <w:bookmarkStart w:id="33" w:name="_Toc210585365"/>
+      <w:bookmarkStart w:id="33" w:name="_Toc212383870"/>
       <w:r>
         <w:rPr>
           <w:color w:val="auto"/>
@@ -6546,7 +6544,7 @@
           <w:color w:val="auto"/>
         </w:rPr>
       </w:pPr>
-      <w:bookmarkStart w:id="34" w:name="_Toc210585366"/>
+      <w:bookmarkStart w:id="34" w:name="_Toc212383871"/>
       <w:r>
         <w:rPr>
           <w:color w:val="auto"/>
@@ -6668,7 +6666,7 @@
           <w:color w:val="auto"/>
         </w:rPr>
       </w:pPr>
-      <w:bookmarkStart w:id="35" w:name="_Toc210585367"/>
+      <w:bookmarkStart w:id="35" w:name="_Toc212383872"/>
       <w:r>
         <w:rPr>
           <w:color w:val="auto"/>
@@ -6799,7 +6797,7 @@
           <w:color w:val="auto"/>
         </w:rPr>
       </w:pPr>
-      <w:bookmarkStart w:id="36" w:name="_Toc210585368"/>
+      <w:bookmarkStart w:id="36" w:name="_Toc212383873"/>
       <w:r>
         <w:rPr>
           <w:color w:val="auto"/>
@@ -6947,7 +6945,7 @@
           <w:color w:val="auto"/>
         </w:rPr>
       </w:pPr>
-      <w:bookmarkStart w:id="37" w:name="_Toc210585369"/>
+      <w:bookmarkStart w:id="37" w:name="_Toc212383874"/>
       <w:r>
         <w:rPr>
           <w:color w:val="auto"/>
@@ -7061,7 +7059,7 @@
           <w:color w:val="auto"/>
         </w:rPr>
       </w:pPr>
-      <w:bookmarkStart w:id="38" w:name="_Toc210585370"/>
+      <w:bookmarkStart w:id="38" w:name="_Toc212383875"/>
       <w:r>
         <w:rPr>
           <w:color w:val="auto"/>
@@ -7245,7 +7243,7 @@
           <w:color w:val="auto"/>
         </w:rPr>
       </w:pPr>
-      <w:bookmarkStart w:id="39" w:name="_Toc210585371"/>
+      <w:bookmarkStart w:id="39" w:name="_Toc212383876"/>
       <w:r>
         <w:rPr>
           <w:color w:val="auto"/>
@@ -7483,7 +7481,7 @@
           <w:color w:val="auto"/>
         </w:rPr>
       </w:pPr>
-      <w:bookmarkStart w:id="40" w:name="_Toc210585372"/>
+      <w:bookmarkStart w:id="40" w:name="_Toc212383877"/>
       <w:r>
         <w:rPr>
           <w:color w:val="auto"/>
@@ -7722,7 +7720,7 @@
           <w:color w:val="auto"/>
         </w:rPr>
       </w:pPr>
-      <w:bookmarkStart w:id="41" w:name="_Toc210585373"/>
+      <w:bookmarkStart w:id="41" w:name="_Toc212383878"/>
       <w:r>
         <w:rPr>
           <w:color w:val="auto"/>
@@ -7943,7 +7941,7 @@
           <w:color w:val="auto"/>
         </w:rPr>
       </w:pPr>
-      <w:bookmarkStart w:id="42" w:name="_Toc210585374"/>
+      <w:bookmarkStart w:id="42" w:name="_Toc212383879"/>
       <w:r>
         <w:rPr>
           <w:color w:val="auto"/>
@@ -8170,7 +8168,7 @@
           <w:color w:val="auto"/>
         </w:rPr>
       </w:pPr>
-      <w:bookmarkStart w:id="43" w:name="_Toc210585375"/>
+      <w:bookmarkStart w:id="43" w:name="_Toc212383880"/>
       <w:r>
         <w:rPr>
           <w:color w:val="auto"/>
@@ -8297,7 +8295,7 @@
           <w:color w:val="auto"/>
         </w:rPr>
       </w:pPr>
-      <w:bookmarkStart w:id="44" w:name="_Toc210585376"/>
+      <w:bookmarkStart w:id="44" w:name="_Toc212383881"/>
       <w:r>
         <w:rPr>
           <w:color w:val="auto"/>
@@ -8322,7 +8320,7 @@
           <w:color w:val="auto"/>
         </w:rPr>
       </w:pPr>
-      <w:bookmarkStart w:id="45" w:name="_Toc210585377"/>
+      <w:bookmarkStart w:id="45" w:name="_Toc212383882"/>
       <w:r>
         <w:rPr>
           <w:color w:val="auto"/>
@@ -8614,7 +8612,7 @@
           <w:color w:val="auto"/>
         </w:rPr>
       </w:pPr>
-      <w:bookmarkStart w:id="46" w:name="_Toc210585378"/>
+      <w:bookmarkStart w:id="46" w:name="_Toc212383883"/>
       <w:r>
         <w:rPr>
           <w:color w:val="auto"/>
@@ -8994,7 +8992,7 @@
           <w:color w:val="auto"/>
         </w:rPr>
       </w:pPr>
-      <w:bookmarkStart w:id="47" w:name="_Toc210585379"/>
+      <w:bookmarkStart w:id="47" w:name="_Toc212383884"/>
       <w:r>
         <w:rPr>
           <w:color w:val="auto"/>
@@ -9389,7 +9387,7 @@
           <w:color w:val="auto"/>
         </w:rPr>
       </w:pPr>
-      <w:bookmarkStart w:id="48" w:name="_Toc210585380"/>
+      <w:bookmarkStart w:id="48" w:name="_Toc212383885"/>
       <w:r>
         <w:rPr>
           <w:color w:val="auto"/>
@@ -9728,7 +9726,7 @@
           <w:color w:val="auto"/>
         </w:rPr>
       </w:pPr>
-      <w:bookmarkStart w:id="49" w:name="_Toc210585381"/>
+      <w:bookmarkStart w:id="49" w:name="_Toc212383886"/>
       <w:r>
         <w:rPr>
           <w:color w:val="auto"/>
@@ -10050,7 +10048,7 @@
           <w:color w:val="auto"/>
         </w:rPr>
       </w:pPr>
-      <w:bookmarkStart w:id="50" w:name="_Toc210585382"/>
+      <w:bookmarkStart w:id="50" w:name="_Toc212383887"/>
       <w:r>
         <w:rPr>
           <w:color w:val="auto"/>
@@ -10559,7 +10557,7 @@
           <w:color w:val="auto"/>
         </w:rPr>
       </w:pPr>
-      <w:bookmarkStart w:id="51" w:name="_Toc210585383"/>
+      <w:bookmarkStart w:id="51" w:name="_Toc212383888"/>
       <w:r>
         <w:rPr>
           <w:color w:val="auto"/>
@@ -11480,7 +11478,7 @@
           <w:color w:val="auto"/>
         </w:rPr>
       </w:pPr>
-      <w:bookmarkStart w:id="52" w:name="_Toc210585384"/>
+      <w:bookmarkStart w:id="52" w:name="_Toc212383889"/>
       <w:r>
         <w:rPr>
           <w:color w:val="auto"/>
@@ -12381,7 +12379,7 @@
           <w:color w:val="auto"/>
         </w:rPr>
       </w:pPr>
-      <w:bookmarkStart w:id="53" w:name="_Toc210585385"/>
+      <w:bookmarkStart w:id="53" w:name="_Toc212383890"/>
       <w:r>
         <w:rPr>
           <w:color w:val="auto"/>
@@ -13278,7 +13276,7 @@
           <w:color w:val="auto"/>
         </w:rPr>
       </w:pPr>
-      <w:bookmarkStart w:id="54" w:name="_Toc210585386"/>
+      <w:bookmarkStart w:id="54" w:name="_Toc212383891"/>
       <w:r>
         <w:rPr>
           <w:color w:val="auto"/>
@@ -13588,7 +13586,7 @@
           <w:color w:val="auto"/>
         </w:rPr>
       </w:pPr>
-      <w:bookmarkStart w:id="55" w:name="_Toc210585387"/>
+      <w:bookmarkStart w:id="55" w:name="_Toc212383892"/>
       <w:r>
         <w:rPr>
           <w:color w:val="auto"/>
@@ -14103,7 +14101,7 @@
           <w:color w:val="auto"/>
         </w:rPr>
       </w:pPr>
-      <w:bookmarkStart w:id="57" w:name="_Toc210585388"/>
+      <w:bookmarkStart w:id="57" w:name="_Toc212383893"/>
       <w:r>
         <w:rPr>
           <w:color w:val="auto"/>
@@ -14222,6 +14220,7 @@
           <w:color w:val="auto"/>
         </w:rPr>
       </w:pPr>
+      <w:bookmarkStart w:id="58" w:name="_Toc212383894"/>
       <w:r>
         <w:rPr>
           <w:color w:val="auto"/>
@@ -14229,18 +14228,28 @@
         <w:lastRenderedPageBreak/>
         <w:t>Bibliography</w:t>
       </w:r>
+      <w:bookmarkEnd w:id="58"/>
     </w:p>
     <w:p>
-      <w:r>
-        <w:t xml:space="preserve">[1] </w:t>
-      </w:r>
+      <w:pPr>
+        <w:spacing w:after="0"/>
+      </w:pPr>
       <w:proofErr w:type="spellStart"/>
       <w:r>
         <w:t>Statcounter</w:t>
       </w:r>
       <w:proofErr w:type="spellEnd"/>
       <w:r>
-        <w:t xml:space="preserve">. (2025). </w:t>
+        <w:t>,</w:t>
+      </w:r>
+      <w:r>
+        <w:t xml:space="preserve"> 2025</w:t>
+      </w:r>
+      <w:r>
+        <w:t>.</w:t>
+      </w:r>
+      <w:r>
+        <w:t xml:space="preserve"> </w:t>
       </w:r>
       <w:r>
         <w:rPr>
@@ -14250,14 +14259,27 @@
         <w:t xml:space="preserve">Desktop Screen Resolution Stats Europe </w:t>
       </w:r>
       <w:r>
-        <w:t xml:space="preserve">[online]. Available at: </w:t>
+        <w:t>[</w:t>
+      </w:r>
+      <w:r>
+        <w:t>O</w:t>
+      </w:r>
+      <w:r>
+        <w:t xml:space="preserve">nline]. </w:t>
+      </w:r>
+    </w:p>
+    <w:p>
+      <w:pPr>
+        <w:spacing w:after="0"/>
+      </w:pPr>
+      <w:r>
+        <w:t xml:space="preserve">Available at: </w:t>
       </w:r>
       <w:hyperlink r:id="rId13" w:history="1">
         <w:r>
           <w:rPr>
             <w:rStyle w:val="Hyperlink"/>
             <w:color w:val="auto"/>
-            <w:u w:val="none"/>
           </w:rPr>
           <w:t>https://gs.statcounter.com/screen-resolution-stats/desktop/europe</w:t>
         </w:r>
@@ -14265,8 +14287,19 @@
       <w:r>
         <w:t xml:space="preserve"> </w:t>
       </w:r>
-      <w:r>
-        <w:t>[Accessed 4 Oct. 2025].</w:t>
+    </w:p>
+    <w:p>
+      <w:pPr>
+        <w:spacing w:after="0"/>
+      </w:pPr>
+      <w:r>
+        <w:t>[Accessed 4 Oct</w:t>
+      </w:r>
+      <w:r>
+        <w:t>ober</w:t>
+      </w:r>
+      <w:r>
+        <w:t xml:space="preserve"> 2025].</w:t>
       </w:r>
     </w:p>
     <w:sectPr>
@@ -19469,15 +19502,6 @@
 </file>
 
 <file path=customXml/item1.xml><?xml version="1.0" encoding="utf-8"?>
-<?mso-contentType ?>
-<FormTemplates xmlns="http://schemas.microsoft.com/sharepoint/v3/contenttype/forms">
-  <Display>DocumentLibraryForm</Display>
-  <Edit>DocumentLibraryForm</Edit>
-  <New>DocumentLibraryForm</New>
-</FormTemplates>
-</file>
-
-<file path=customXml/item2.xml><?xml version="1.0" encoding="utf-8"?>
 <ct:contentTypeSchema xmlns:ct="http://schemas.microsoft.com/office/2006/metadata/contentType" xmlns:ma="http://schemas.microsoft.com/office/2006/metadata/properties/metaAttributes" ct:_="" ma:_="" ma:contentTypeName="Document" ma:contentTypeID="0x010100306283214E9BE44C91F937894DD612A6" ma:contentTypeVersion="15" ma:contentTypeDescription="Create a new document." ma:contentTypeScope="" ma:versionID="4a87eb5e74377b26ce3e79e28ddaa0f0">
   <xsd:schema xmlns:xsd="http://www.w3.org/2001/XMLSchema" xmlns:xs="http://www.w3.org/2001/XMLSchema" xmlns:p="http://schemas.microsoft.com/office/2006/metadata/properties" xmlns:ns3="d771323b-a791-478d-9b6d-73d514b85121" xmlns:ns4="26d13681-40f3-45ef-a4bd-75e70b9e3c47" targetNamespace="http://schemas.microsoft.com/office/2006/metadata/properties" ma:root="true" ma:fieldsID="dfd8faeeafbb013350e5ee8ad0ffd83b" ns3:_="" ns4:_="">
     <xsd:import namespace="d771323b-a791-478d-9b6d-73d514b85121"/>
@@ -19710,11 +19734,16 @@
 </ct:contentTypeSchema>
 </file>
 
-<file path=customXml/item3.xml><?xml version="1.0" encoding="utf-8"?>
-<b:Sources xmlns:b="http://schemas.openxmlformats.org/officeDocument/2006/bibliography" xmlns="http://schemas.openxmlformats.org/officeDocument/2006/bibliography" SelectedStyle="\APASixthEditionOfficeOnline.xsl" StyleName="APA" Version="6"/>
+<file path=customXml/item2.xml><?xml version="1.0" encoding="utf-8"?>
+<?mso-contentType ?>
+<FormTemplates xmlns="http://schemas.microsoft.com/sharepoint/v3/contenttype/forms">
+  <Display>DocumentLibraryForm</Display>
+  <Edit>DocumentLibraryForm</Edit>
+  <New>DocumentLibraryForm</New>
+</FormTemplates>
 </file>
 
-<file path=customXml/item4.xml><?xml version="1.0" encoding="utf-8"?>
+<file path=customXml/item3.xml><?xml version="1.0" encoding="utf-8"?>
 <p:properties xmlns:p="http://schemas.microsoft.com/office/2006/metadata/properties" xmlns:xsi="http://www.w3.org/2001/XMLSchema-instance" xmlns:pc="http://schemas.microsoft.com/office/infopath/2007/PartnerControls">
   <documentManagement>
     <_activity xmlns="d771323b-a791-478d-9b6d-73d514b85121" xsi:nil="true"/>
@@ -19722,15 +19751,11 @@
 </p:properties>
 </file>
 
-<file path=customXml/itemProps1.xml><?xml version="1.0" encoding="utf-8"?>
-<ds:datastoreItem xmlns:ds="http://schemas.openxmlformats.org/officeDocument/2006/customXml" ds:itemID="{A5F10A19-789D-4CBB-9A68-C6965315A38E}">
-  <ds:schemaRefs>
-    <ds:schemaRef ds:uri="http://schemas.microsoft.com/sharepoint/v3/contenttype/forms"/>
-  </ds:schemaRefs>
-</ds:datastoreItem>
+<file path=customXml/item4.xml><?xml version="1.0" encoding="utf-8"?>
+<b:Sources xmlns:b="http://schemas.openxmlformats.org/officeDocument/2006/bibliography" xmlns="http://schemas.openxmlformats.org/officeDocument/2006/bibliography" SelectedStyle="\APASixthEditionOfficeOnline.xsl" StyleName="APA" Version="6"/>
 </file>
 
-<file path=customXml/itemProps2.xml><?xml version="1.0" encoding="utf-8"?>
+<file path=customXml/itemProps1.xml><?xml version="1.0" encoding="utf-8"?>
 <ds:datastoreItem xmlns:ds="http://schemas.openxmlformats.org/officeDocument/2006/customXml" ds:itemID="{6A1E77AA-B266-4ABA-8F51-9FC112AB4B42}">
   <ds:schemaRefs>
     <ds:schemaRef ds:uri="http://schemas.microsoft.com/office/2006/metadata/contentType"/>
@@ -19749,15 +19774,15 @@
 </ds:datastoreItem>
 </file>
 
-<file path=customXml/itemProps3.xml><?xml version="1.0" encoding="utf-8"?>
-<ds:datastoreItem xmlns:ds="http://schemas.openxmlformats.org/officeDocument/2006/customXml" ds:itemID="{C09A5DDA-B91F-481F-A35F-83C01694CD27}">
+<file path=customXml/itemProps2.xml><?xml version="1.0" encoding="utf-8"?>
+<ds:datastoreItem xmlns:ds="http://schemas.openxmlformats.org/officeDocument/2006/customXml" ds:itemID="{A5F10A19-789D-4CBB-9A68-C6965315A38E}">
   <ds:schemaRefs>
-    <ds:schemaRef ds:uri="http://schemas.openxmlformats.org/officeDocument/2006/bibliography"/>
+    <ds:schemaRef ds:uri="http://schemas.microsoft.com/sharepoint/v3/contenttype/forms"/>
   </ds:schemaRefs>
 </ds:datastoreItem>
 </file>
 
-<file path=customXml/itemProps4.xml><?xml version="1.0" encoding="utf-8"?>
+<file path=customXml/itemProps3.xml><?xml version="1.0" encoding="utf-8"?>
 <ds:datastoreItem xmlns:ds="http://schemas.openxmlformats.org/officeDocument/2006/customXml" ds:itemID="{B880B37A-A938-4FDF-8755-14BA0037DA8E}">
   <ds:schemaRefs>
     <ds:schemaRef ds:uri="http://schemas.microsoft.com/office/2006/metadata/properties"/>
@@ -19765,4 +19790,12 @@
     <ds:schemaRef ds:uri="d771323b-a791-478d-9b6d-73d514b85121"/>
   </ds:schemaRefs>
 </ds:datastoreItem>
+</file>
+
+<file path=customXml/itemProps4.xml><?xml version="1.0" encoding="utf-8"?>
+<ds:datastoreItem xmlns:ds="http://schemas.openxmlformats.org/officeDocument/2006/customXml" ds:itemID="{C09A5DDA-B91F-481F-A35F-83C01694CD27}">
+  <ds:schemaRefs>
+    <ds:schemaRef ds:uri="http://schemas.openxmlformats.org/officeDocument/2006/bibliography"/>
+  </ds:schemaRefs>
+</ds:datastoreItem>
 </file>
</xml_diff>